<commit_message>
Dossier termine Commit final
</commit_message>
<xml_diff>
--- a/DossierJava.docx
+++ b/DossierJava.docx
@@ -512,8 +512,6 @@
         </w:rPr>
         <w:t>Tout le monde peut voir ses informations personnelles.</w:t>
       </w:r>
-      <w:bookmarkStart w:id="1" w:name="_GoBack"/>
-      <w:bookmarkEnd w:id="1"/>
     </w:p>
     <w:p>
       <w:pPr>
@@ -613,8 +611,32 @@
     </w:p>
     <w:p>
       <w:pPr>
-        <w:pStyle w:val="Titre2"/>
-        <w:ind w:left="720"/>
+        <w:rPr>
+          <w:lang w:val="fr-BE"/>
+        </w:rPr>
+      </w:pPr>
+      <w:r>
+        <w:rPr>
+          <w:lang w:val="fr-BE"/>
+        </w:rPr>
+        <w:t>Le diagramme de classe est similaire au diagramme proposé en classe. J’ai juste pris la liberté d’utiliser une classe d’adresse pour les différentes adresses des personnes et balades.</w:t>
+      </w:r>
+      <w:r>
+        <w:rPr>
+          <w:lang w:val="fr-BE"/>
+        </w:rPr>
+        <w:t xml:space="preserve"> Cette classe a donc des références dans les types Personne et Balade</w:t>
+      </w:r>
+      <w:r>
+        <w:rPr>
+          <w:lang w:val="fr-BE"/>
+        </w:rPr>
+        <w:t>.</w:t>
+      </w:r>
+    </w:p>
+    <w:p>
+      <w:pPr>
+        <w:jc w:val="center"/>
         <w:rPr>
           <w:lang w:val="fr-BE"/>
         </w:rPr>
@@ -625,9 +647,9 @@
           <w:lang w:val="fr-BE"/>
         </w:rPr>
         <w:drawing>
-          <wp:inline distT="0" distB="0" distL="0" distR="0" wp14:anchorId="7609B238" wp14:editId="776EB06E">
-            <wp:extent cx="5753100" cy="4997450"/>
-            <wp:effectExtent l="0" t="0" r="0" b="0"/>
+          <wp:inline distT="0" distB="0" distL="0" distR="0" wp14:anchorId="7609B238" wp14:editId="024ECD57">
+            <wp:extent cx="6069516" cy="5270500"/>
+            <wp:effectExtent l="0" t="0" r="7620" b="6350"/>
             <wp:docPr id="2" name="Image 2"/>
             <wp:cNvGraphicFramePr>
               <a:graphicFrameLocks xmlns:a="http://schemas.openxmlformats.org/drawingml/2006/main" noChangeAspect="1"/>
@@ -642,14 +664,13 @@
                     </pic:cNvPicPr>
                   </pic:nvPicPr>
                   <pic:blipFill>
-                    <a:blip r:embed="rId8">
+                    <a:blip r:embed="rId8" cstate="print">
                       <a:extLst>
                         <a:ext uri="{28A0092B-C50C-407E-A947-70E740481C1C}">
                           <a14:useLocalDpi xmlns:a14="http://schemas.microsoft.com/office/drawing/2010/main" val="0"/>
                         </a:ext>
                       </a:extLst>
                     </a:blip>
-                    <a:srcRect/>
                     <a:stretch>
                       <a:fillRect/>
                     </a:stretch>
@@ -657,7 +678,7 @@
                   <pic:spPr bwMode="auto">
                     <a:xfrm>
                       <a:off x="0" y="0"/>
-                      <a:ext cx="5753100" cy="4997450"/>
+                      <a:ext cx="6073975" cy="5274372"/>
                     </a:xfrm>
                     <a:prstGeom prst="rect">
                       <a:avLst/>
@@ -676,6 +697,23 @@
     </w:p>
     <w:p>
       <w:pPr>
+        <w:rPr>
+          <w:rFonts w:asciiTheme="majorHAnsi" w:eastAsiaTheme="majorEastAsia" w:hAnsiTheme="majorHAnsi" w:cstheme="majorBidi"/>
+          <w:color w:val="2F5496" w:themeColor="accent1" w:themeShade="BF"/>
+          <w:sz w:val="26"/>
+          <w:szCs w:val="26"/>
+          <w:lang w:val="fr-BE"/>
+        </w:rPr>
+      </w:pPr>
+      <w:r>
+        <w:rPr>
+          <w:lang w:val="fr-BE"/>
+        </w:rPr>
+        <w:br w:type="page"/>
+      </w:r>
+    </w:p>
+    <w:p>
+      <w:pPr>
         <w:pStyle w:val="Titre2"/>
         <w:numPr>
           <w:ilvl w:val="0"/>
@@ -694,15 +732,16 @@
     </w:p>
     <w:p>
       <w:pPr>
-        <w:pStyle w:val="Titre2"/>
-        <w:numPr>
-          <w:ilvl w:val="0"/>
-          <w:numId w:val="2"/>
-        </w:numPr>
-        <w:rPr>
-          <w:lang w:val="fr-BE"/>
-        </w:rPr>
-      </w:pPr>
+        <w:rPr>
+          <w:lang w:val="fr-BE"/>
+        </w:rPr>
+      </w:pPr>
+      <w:r>
+        <w:rPr>
+          <w:lang w:val="fr-BE"/>
+        </w:rPr>
+        <w:t xml:space="preserve">Je ne pourrai pas vous rendre de diagrammes de séquence car mes classes métier n’interagissent pas vraiment entre elles. En effet, elle se modifient chacune comme le veut le principe d’encapsulation mais les appels ne viennent que des classes principales qui vont utiliser leurs méthodes et propriétés. </w:t>
+      </w:r>
       <w:r>
         <w:rPr>
           <w:lang w:val="fr-BE"/>
@@ -733,28 +772,237 @@
           <w:szCs w:val="32"/>
           <w:lang w:val="fr-BE"/>
         </w:rPr>
-        <w:t>Implémentations</w:t>
-      </w:r>
-    </w:p>
-    <w:p>
-      <w:pPr>
-        <w:rPr>
-          <w:rFonts w:asciiTheme="majorHAnsi" w:eastAsiaTheme="majorEastAsia" w:hAnsiTheme="majorHAnsi" w:cstheme="majorBidi"/>
-          <w:color w:val="2F5496" w:themeColor="accent1" w:themeShade="BF"/>
-          <w:sz w:val="32"/>
-          <w:szCs w:val="32"/>
-          <w:lang w:val="fr-BE"/>
-        </w:rPr>
-      </w:pPr>
-      <w:r>
-        <w:rPr>
-          <w:rFonts w:asciiTheme="majorHAnsi" w:eastAsiaTheme="majorEastAsia" w:hAnsiTheme="majorHAnsi" w:cstheme="majorBidi"/>
-          <w:color w:val="2F5496" w:themeColor="accent1" w:themeShade="BF"/>
-          <w:sz w:val="32"/>
-          <w:szCs w:val="32"/>
-          <w:lang w:val="fr-BE"/>
-        </w:rPr>
-        <w:br w:type="page"/>
+        <w:t>Implémentation</w:t>
+      </w:r>
+    </w:p>
+    <w:p>
+      <w:pPr>
+        <w:rPr>
+          <w:lang w:val="fr-BE"/>
+        </w:rPr>
+      </w:pPr>
+      <w:r>
+        <w:rPr>
+          <w:lang w:val="fr-BE"/>
+        </w:rPr>
+        <w:t xml:space="preserve">J’implémente la base données grâce à une classe </w:t>
+      </w:r>
+      <w:proofErr w:type="spellStart"/>
+      <w:r>
+        <w:rPr>
+          <w:lang w:val="fr-BE"/>
+        </w:rPr>
+        <w:t>DBConnexion</w:t>
+      </w:r>
+      <w:proofErr w:type="spellEnd"/>
+      <w:r>
+        <w:rPr>
+          <w:lang w:val="fr-BE"/>
+        </w:rPr>
+        <w:t xml:space="preserve">. J’utilise le paterne DAO accompagné d’un paterne </w:t>
+      </w:r>
+      <w:proofErr w:type="spellStart"/>
+      <w:r>
+        <w:rPr>
+          <w:lang w:val="fr-BE"/>
+        </w:rPr>
+        <w:t>Factory</w:t>
+      </w:r>
+      <w:proofErr w:type="spellEnd"/>
+      <w:r>
+        <w:rPr>
+          <w:lang w:val="fr-BE"/>
+        </w:rPr>
+        <w:t>. Chaque classe DAO est appelée</w:t>
+      </w:r>
+      <w:r>
+        <w:rPr>
+          <w:lang w:val="fr-BE"/>
+        </w:rPr>
+        <w:t xml:space="preserve"> et instanciée</w:t>
+      </w:r>
+      <w:r>
+        <w:rPr>
+          <w:lang w:val="fr-BE"/>
+        </w:rPr>
+        <w:t xml:space="preserve"> grâce à</w:t>
+      </w:r>
+      <w:r>
+        <w:rPr>
+          <w:lang w:val="fr-BE"/>
+        </w:rPr>
+        <w:t xml:space="preserve"> la </w:t>
+      </w:r>
+      <w:proofErr w:type="spellStart"/>
+      <w:r>
+        <w:rPr>
+          <w:lang w:val="fr-BE"/>
+        </w:rPr>
+        <w:t>Factory</w:t>
+      </w:r>
+      <w:proofErr w:type="spellEnd"/>
+      <w:r>
+        <w:rPr>
+          <w:lang w:val="fr-BE"/>
+        </w:rPr>
+        <w:t>. Les appels se font dans le code principal.</w:t>
+      </w:r>
+    </w:p>
+    <w:p>
+      <w:pPr>
+        <w:rPr>
+          <w:lang w:val="fr-BE"/>
+        </w:rPr>
+      </w:pPr>
+      <w:r>
+        <w:rPr>
+          <w:lang w:val="fr-BE"/>
+        </w:rPr>
+        <w:t xml:space="preserve">Ces pages de codes principales ont été créées grâce à l’outil </w:t>
+      </w:r>
+      <w:proofErr w:type="spellStart"/>
+      <w:r>
+        <w:rPr>
+          <w:lang w:val="fr-BE"/>
+        </w:rPr>
+        <w:t>WindowBuilder</w:t>
+      </w:r>
+      <w:proofErr w:type="spellEnd"/>
+      <w:r>
+        <w:rPr>
+          <w:lang w:val="fr-BE"/>
+        </w:rPr>
+        <w:t xml:space="preserve"> d’Eclipse. Cet outil génère du code Swing. Cependant, j’ai commenté mon code pour que vous puissiez ne pas prêter attention au code d’affichage qui est inutile pour vous.</w:t>
+      </w:r>
+    </w:p>
+    <w:p>
+      <w:pPr>
+        <w:rPr>
+          <w:lang w:val="fr-BE"/>
+        </w:rPr>
+      </w:pPr>
+      <w:r>
+        <w:rPr>
+          <w:lang w:val="fr-BE"/>
+        </w:rPr>
+        <w:t>Les commentaires sont structurés comme suit :</w:t>
+      </w:r>
+    </w:p>
+    <w:p>
+      <w:pPr>
+        <w:rPr>
+          <w:lang w:val="fr-BE"/>
+        </w:rPr>
+      </w:pPr>
+      <w:r>
+        <w:rPr>
+          <w:lang w:val="fr-BE"/>
+        </w:rPr>
+        <w:t>//SECTION : &lt;Nom de section&gt;</w:t>
+      </w:r>
+    </w:p>
+    <w:p>
+      <w:pPr>
+        <w:rPr>
+          <w:lang w:val="fr-BE"/>
+        </w:rPr>
+      </w:pPr>
+      <w:r>
+        <w:rPr>
+          <w:lang w:val="fr-BE"/>
+        </w:rPr>
+        <w:tab/>
+        <w:t>//Elément important à décrire (par exemple : Boutons)</w:t>
+      </w:r>
+    </w:p>
+    <w:p>
+      <w:pPr>
+        <w:rPr>
+          <w:lang w:val="fr-BE"/>
+        </w:rPr>
+      </w:pPr>
+      <w:r>
+        <w:rPr>
+          <w:lang w:val="fr-BE"/>
+        </w:rPr>
+        <w:t>// FIN DE SECTION : &lt;Nom de section&gt;</w:t>
+      </w:r>
+    </w:p>
+    <w:p>
+      <w:pPr>
+        <w:rPr>
+          <w:lang w:val="fr-BE"/>
+        </w:rPr>
+      </w:pPr>
+      <w:r>
+        <w:rPr>
+          <w:lang w:val="fr-BE"/>
+        </w:rPr>
+        <w:t>La page de départ, qui par conséquent contient la seule méthode « main », se nomme ConnexionWindow.java</w:t>
+      </w:r>
+      <w:r>
+        <w:rPr>
+          <w:lang w:val="fr-BE"/>
+        </w:rPr>
+        <w:t>.</w:t>
+      </w:r>
+    </w:p>
+    <w:p>
+      <w:pPr>
+        <w:rPr>
+          <w:lang w:val="fr-BE"/>
+        </w:rPr>
+      </w:pPr>
+      <w:r>
+        <w:rPr>
+          <w:lang w:val="fr-BE"/>
+        </w:rPr>
+        <w:t>J’ai dû créer des classes supplémentaires pour définir les modèles d’affichage des différent</w:t>
+      </w:r>
+      <w:r>
+        <w:rPr>
+          <w:lang w:val="fr-BE"/>
+        </w:rPr>
+        <w:t>s</w:t>
+      </w:r>
+      <w:r>
+        <w:rPr>
+          <w:lang w:val="fr-BE"/>
+        </w:rPr>
+        <w:t xml:space="preserve"> tableaux</w:t>
+      </w:r>
+      <w:r>
+        <w:rPr>
+          <w:lang w:val="fr-BE"/>
+        </w:rPr>
+        <w:t>. Ces classes ne servent qu’à l’affichage.</w:t>
+      </w:r>
+    </w:p>
+    <w:p>
+      <w:pPr>
+        <w:rPr>
+          <w:lang w:val="fr-BE"/>
+        </w:rPr>
+      </w:pPr>
+      <w:r>
+        <w:rPr>
+          <w:lang w:val="fr-BE"/>
+        </w:rPr>
+        <w:t xml:space="preserve">Le </w:t>
+      </w:r>
+      <w:proofErr w:type="spellStart"/>
+      <w:r>
+        <w:rPr>
+          <w:lang w:val="fr-BE"/>
+        </w:rPr>
+        <w:t>Workspace</w:t>
+      </w:r>
+      <w:proofErr w:type="spellEnd"/>
+      <w:r>
+        <w:rPr>
+          <w:lang w:val="fr-BE"/>
+        </w:rPr>
+        <w:t xml:space="preserve"> se structure comme ceci :</w:t>
       </w:r>
     </w:p>
     <w:p>
@@ -762,25 +1010,505 @@
         <w:pStyle w:val="Paragraphedeliste"/>
         <w:numPr>
           <w:ilvl w:val="0"/>
-          <w:numId w:val="1"/>
+          <w:numId w:val="7"/>
         </w:numPr>
         <w:rPr>
-          <w:rFonts w:asciiTheme="majorHAnsi" w:eastAsiaTheme="majorEastAsia" w:hAnsiTheme="majorHAnsi" w:cstheme="majorBidi"/>
-          <w:color w:val="2F5496" w:themeColor="accent1" w:themeShade="BF"/>
-          <w:sz w:val="32"/>
-          <w:szCs w:val="32"/>
-          <w:lang w:val="fr-BE"/>
-        </w:rPr>
-      </w:pPr>
-      <w:r>
-        <w:rPr>
-          <w:rFonts w:asciiTheme="majorHAnsi" w:eastAsiaTheme="majorEastAsia" w:hAnsiTheme="majorHAnsi" w:cstheme="majorBidi"/>
-          <w:color w:val="2F5496" w:themeColor="accent1" w:themeShade="BF"/>
-          <w:sz w:val="32"/>
-          <w:szCs w:val="32"/>
-          <w:lang w:val="fr-BE"/>
-        </w:rPr>
-        <w:t>Accès</w:t>
+          <w:lang w:val="fr-BE"/>
+        </w:rPr>
+      </w:pPr>
+      <w:proofErr w:type="spellStart"/>
+      <w:proofErr w:type="gramStart"/>
+      <w:r>
+        <w:rPr>
+          <w:lang w:val="fr-BE"/>
+        </w:rPr>
+        <w:t>be.wilson</w:t>
+      </w:r>
+      <w:proofErr w:type="gramEnd"/>
+      <w:r>
+        <w:rPr>
+          <w:lang w:val="fr-BE"/>
+        </w:rPr>
+        <w:t>.ClubVeloConnection</w:t>
+      </w:r>
+      <w:proofErr w:type="spellEnd"/>
+      <w:r>
+        <w:rPr>
+          <w:lang w:val="fr-BE"/>
+        </w:rPr>
+        <w:t> : Contient la classe de connexion</w:t>
+      </w:r>
+      <w:r>
+        <w:rPr>
+          <w:lang w:val="fr-BE"/>
+        </w:rPr>
+        <w:t xml:space="preserve"> (</w:t>
+      </w:r>
+      <w:proofErr w:type="spellStart"/>
+      <w:r>
+        <w:rPr>
+          <w:lang w:val="fr-BE"/>
+        </w:rPr>
+        <w:t>DBConnection</w:t>
+      </w:r>
+      <w:proofErr w:type="spellEnd"/>
+      <w:r>
+        <w:rPr>
+          <w:lang w:val="fr-BE"/>
+        </w:rPr>
+        <w:t>)</w:t>
+      </w:r>
+    </w:p>
+    <w:p>
+      <w:pPr>
+        <w:pStyle w:val="Paragraphedeliste"/>
+        <w:numPr>
+          <w:ilvl w:val="0"/>
+          <w:numId w:val="7"/>
+        </w:numPr>
+        <w:rPr>
+          <w:lang w:val="fr-BE"/>
+        </w:rPr>
+      </w:pPr>
+      <w:proofErr w:type="spellStart"/>
+      <w:proofErr w:type="gramStart"/>
+      <w:r>
+        <w:rPr>
+          <w:lang w:val="fr-BE"/>
+        </w:rPr>
+        <w:t>be.wilson</w:t>
+      </w:r>
+      <w:proofErr w:type="gramEnd"/>
+      <w:r>
+        <w:rPr>
+          <w:lang w:val="fr-BE"/>
+        </w:rPr>
+        <w:t>.ClubVeloFactory</w:t>
+      </w:r>
+      <w:proofErr w:type="spellEnd"/>
+      <w:r>
+        <w:rPr>
+          <w:lang w:val="fr-BE"/>
+        </w:rPr>
+        <w:t> : Contient les classe</w:t>
+      </w:r>
+      <w:r>
+        <w:rPr>
+          <w:lang w:val="fr-BE"/>
+        </w:rPr>
+        <w:t xml:space="preserve">s du paterne </w:t>
+      </w:r>
+      <w:proofErr w:type="spellStart"/>
+      <w:r>
+        <w:rPr>
+          <w:lang w:val="fr-BE"/>
+        </w:rPr>
+        <w:t>Factory</w:t>
+      </w:r>
+      <w:proofErr w:type="spellEnd"/>
+      <w:r>
+        <w:rPr>
+          <w:lang w:val="fr-BE"/>
+        </w:rPr>
+        <w:t xml:space="preserve"> (</w:t>
+      </w:r>
+      <w:proofErr w:type="spellStart"/>
+      <w:r>
+        <w:rPr>
+          <w:lang w:val="fr-BE"/>
+        </w:rPr>
+        <w:t>AbstractDAOFactory</w:t>
+      </w:r>
+      <w:proofErr w:type="spellEnd"/>
+      <w:r>
+        <w:rPr>
+          <w:lang w:val="fr-BE"/>
+        </w:rPr>
+        <w:t xml:space="preserve">, </w:t>
+      </w:r>
+      <w:proofErr w:type="spellStart"/>
+      <w:r>
+        <w:rPr>
+          <w:lang w:val="fr-BE"/>
+        </w:rPr>
+        <w:t>DAOFactory</w:t>
+      </w:r>
+      <w:proofErr w:type="spellEnd"/>
+      <w:r>
+        <w:rPr>
+          <w:lang w:val="fr-BE"/>
+        </w:rPr>
+        <w:t>)</w:t>
+      </w:r>
+    </w:p>
+    <w:p>
+      <w:pPr>
+        <w:pStyle w:val="Paragraphedeliste"/>
+        <w:numPr>
+          <w:ilvl w:val="0"/>
+          <w:numId w:val="7"/>
+        </w:numPr>
+      </w:pPr>
+      <w:proofErr w:type="spellStart"/>
+      <w:proofErr w:type="gramStart"/>
+      <w:r>
+        <w:t>be.wilson</w:t>
+      </w:r>
+      <w:proofErr w:type="gramEnd"/>
+      <w:r>
+        <w:t>.ClubVeloDAO</w:t>
+      </w:r>
+      <w:proofErr w:type="spellEnd"/>
+      <w:r>
+        <w:t xml:space="preserve"> : </w:t>
+      </w:r>
+      <w:r>
+        <w:rPr>
+          <w:lang w:val="fr-BE"/>
+        </w:rPr>
+        <w:t>Contient</w:t>
+      </w:r>
+      <w:r>
+        <w:t xml:space="preserve"> les</w:t>
+      </w:r>
+      <w:r>
+        <w:t xml:space="preserve"> classes DAO (DAO, </w:t>
+      </w:r>
+      <w:proofErr w:type="spellStart"/>
+      <w:r>
+        <w:t>AdresseDAO</w:t>
+      </w:r>
+      <w:proofErr w:type="spellEnd"/>
+      <w:r>
+        <w:t xml:space="preserve">, </w:t>
+      </w:r>
+      <w:proofErr w:type="spellStart"/>
+      <w:r>
+        <w:t>BaladeDAO</w:t>
+      </w:r>
+      <w:proofErr w:type="spellEnd"/>
+      <w:r>
+        <w:t xml:space="preserve">, </w:t>
+      </w:r>
+      <w:proofErr w:type="spellStart"/>
+      <w:r>
+        <w:t>CategorieDAO</w:t>
+      </w:r>
+      <w:proofErr w:type="spellEnd"/>
+      <w:r>
+        <w:t xml:space="preserve">, </w:t>
+      </w:r>
+      <w:proofErr w:type="spellStart"/>
+      <w:r>
+        <w:t>Me</w:t>
+      </w:r>
+      <w:r>
+        <w:t>mbreDAO</w:t>
+      </w:r>
+      <w:proofErr w:type="spellEnd"/>
+      <w:r>
+        <w:t xml:space="preserve">, </w:t>
+      </w:r>
+      <w:proofErr w:type="spellStart"/>
+      <w:r>
+        <w:t>ResponsableDAO</w:t>
+      </w:r>
+      <w:proofErr w:type="spellEnd"/>
+      <w:r>
+        <w:t xml:space="preserve">, </w:t>
+      </w:r>
+      <w:proofErr w:type="spellStart"/>
+      <w:r>
+        <w:t>TresorierDAO</w:t>
+      </w:r>
+      <w:proofErr w:type="spellEnd"/>
+      <w:r>
+        <w:t xml:space="preserve">, </w:t>
+      </w:r>
+      <w:proofErr w:type="spellStart"/>
+      <w:r>
+        <w:t>VoitureDAO</w:t>
+      </w:r>
+      <w:proofErr w:type="spellEnd"/>
+      <w:r>
+        <w:t>)</w:t>
+      </w:r>
+    </w:p>
+    <w:p>
+      <w:pPr>
+        <w:pStyle w:val="Paragraphedeliste"/>
+        <w:numPr>
+          <w:ilvl w:val="0"/>
+          <w:numId w:val="7"/>
+        </w:numPr>
+        <w:rPr>
+          <w:lang w:val="fr-BE"/>
+        </w:rPr>
+      </w:pPr>
+      <w:proofErr w:type="spellStart"/>
+      <w:proofErr w:type="gramStart"/>
+      <w:r>
+        <w:rPr>
+          <w:lang w:val="fr-BE"/>
+        </w:rPr>
+        <w:t>be.wilson</w:t>
+      </w:r>
+      <w:proofErr w:type="gramEnd"/>
+      <w:r>
+        <w:rPr>
+          <w:lang w:val="fr-BE"/>
+        </w:rPr>
+        <w:t>.ClubVeloPOJO</w:t>
+      </w:r>
+      <w:proofErr w:type="spellEnd"/>
+      <w:r>
+        <w:rPr>
+          <w:lang w:val="fr-BE"/>
+        </w:rPr>
+        <w:t xml:space="preserve"> : </w:t>
+      </w:r>
+      <w:r>
+        <w:rPr>
+          <w:lang w:val="fr-BE"/>
+        </w:rPr>
+        <w:t xml:space="preserve">Contient les classes POJO/Métier (Adresse, Balade, Calendrier, </w:t>
+      </w:r>
+      <w:proofErr w:type="spellStart"/>
+      <w:r>
+        <w:rPr>
+          <w:lang w:val="fr-BE"/>
+        </w:rPr>
+        <w:t>Categorie</w:t>
+      </w:r>
+      <w:proofErr w:type="spellEnd"/>
+      <w:r>
+        <w:rPr>
+          <w:lang w:val="fr-BE"/>
+        </w:rPr>
+        <w:t xml:space="preserve">, VTT, Cyclo, Membre, Personne, Responsable, </w:t>
+      </w:r>
+      <w:proofErr w:type="spellStart"/>
+      <w:r>
+        <w:rPr>
+          <w:lang w:val="fr-BE"/>
+        </w:rPr>
+        <w:t>Tresorier</w:t>
+      </w:r>
+      <w:proofErr w:type="spellEnd"/>
+      <w:r>
+        <w:rPr>
+          <w:lang w:val="fr-BE"/>
+        </w:rPr>
+        <w:t xml:space="preserve">, </w:t>
+      </w:r>
+      <w:proofErr w:type="spellStart"/>
+      <w:r>
+        <w:rPr>
+          <w:lang w:val="fr-BE"/>
+        </w:rPr>
+        <w:t>TypeVTT</w:t>
+      </w:r>
+      <w:proofErr w:type="spellEnd"/>
+      <w:r>
+        <w:rPr>
+          <w:lang w:val="fr-BE"/>
+        </w:rPr>
+        <w:t>, Voiture)</w:t>
+      </w:r>
+    </w:p>
+    <w:p>
+      <w:pPr>
+        <w:pStyle w:val="Paragraphedeliste"/>
+        <w:numPr>
+          <w:ilvl w:val="0"/>
+          <w:numId w:val="7"/>
+        </w:numPr>
+        <w:rPr>
+          <w:lang w:val="fr-BE"/>
+        </w:rPr>
+      </w:pPr>
+      <w:proofErr w:type="spellStart"/>
+      <w:proofErr w:type="gramStart"/>
+      <w:r>
+        <w:rPr>
+          <w:lang w:val="fr-BE"/>
+        </w:rPr>
+        <w:t>be.wilson</w:t>
+      </w:r>
+      <w:proofErr w:type="gramEnd"/>
+      <w:r>
+        <w:rPr>
+          <w:lang w:val="fr-BE"/>
+        </w:rPr>
+        <w:t>.ClubVelo.UI</w:t>
+      </w:r>
+      <w:proofErr w:type="spellEnd"/>
+      <w:r>
+        <w:rPr>
+          <w:lang w:val="fr-BE"/>
+        </w:rPr>
+        <w:t xml:space="preserve"> : </w:t>
+      </w:r>
+      <w:r>
+        <w:rPr>
+          <w:lang w:val="fr-BE"/>
+        </w:rPr>
+        <w:t>Contient les classes d’affichages (</w:t>
+      </w:r>
+      <w:proofErr w:type="spellStart"/>
+      <w:r>
+        <w:rPr>
+          <w:lang w:val="fr-BE"/>
+        </w:rPr>
+        <w:t>ConnexionWindow</w:t>
+      </w:r>
+      <w:proofErr w:type="spellEnd"/>
+      <w:r>
+        <w:rPr>
+          <w:lang w:val="fr-BE"/>
+        </w:rPr>
+        <w:t xml:space="preserve">, </w:t>
+      </w:r>
+      <w:proofErr w:type="spellStart"/>
+      <w:r>
+        <w:rPr>
+          <w:lang w:val="fr-BE"/>
+        </w:rPr>
+        <w:t>MenuWindow</w:t>
+      </w:r>
+      <w:proofErr w:type="spellEnd"/>
+      <w:r>
+        <w:rPr>
+          <w:lang w:val="fr-BE"/>
+        </w:rPr>
+        <w:t xml:space="preserve">, </w:t>
+      </w:r>
+      <w:proofErr w:type="spellStart"/>
+      <w:r>
+        <w:rPr>
+          <w:lang w:val="fr-BE"/>
+        </w:rPr>
+        <w:t>RespWindow</w:t>
+      </w:r>
+      <w:proofErr w:type="spellEnd"/>
+      <w:r>
+        <w:rPr>
+          <w:lang w:val="fr-BE"/>
+        </w:rPr>
+        <w:t xml:space="preserve">, </w:t>
+      </w:r>
+      <w:proofErr w:type="spellStart"/>
+      <w:r>
+        <w:rPr>
+          <w:lang w:val="fr-BE"/>
+        </w:rPr>
+        <w:t>TresWindow</w:t>
+      </w:r>
+      <w:proofErr w:type="spellEnd"/>
+      <w:r>
+        <w:rPr>
+          <w:lang w:val="fr-BE"/>
+        </w:rPr>
+        <w:t xml:space="preserve">, </w:t>
+      </w:r>
+      <w:proofErr w:type="spellStart"/>
+      <w:r>
+        <w:rPr>
+          <w:lang w:val="fr-BE"/>
+        </w:rPr>
+        <w:t>TresCodeWindow</w:t>
+      </w:r>
+      <w:proofErr w:type="spellEnd"/>
+      <w:r>
+        <w:rPr>
+          <w:lang w:val="fr-BE"/>
+        </w:rPr>
+        <w:t xml:space="preserve">, </w:t>
+      </w:r>
+      <w:proofErr w:type="spellStart"/>
+      <w:r>
+        <w:rPr>
+          <w:lang w:val="fr-BE"/>
+        </w:rPr>
+        <w:t>BaladeTableModel</w:t>
+      </w:r>
+      <w:proofErr w:type="spellEnd"/>
+      <w:r>
+        <w:rPr>
+          <w:lang w:val="fr-BE"/>
+        </w:rPr>
+        <w:t xml:space="preserve">, </w:t>
+      </w:r>
+      <w:proofErr w:type="spellStart"/>
+      <w:r>
+        <w:rPr>
+          <w:lang w:val="fr-BE"/>
+        </w:rPr>
+        <w:t>VoitureTableModel</w:t>
+      </w:r>
+      <w:proofErr w:type="spellEnd"/>
+      <w:r>
+        <w:rPr>
+          <w:lang w:val="fr-BE"/>
+        </w:rPr>
+        <w:t xml:space="preserve">, </w:t>
+      </w:r>
+      <w:proofErr w:type="spellStart"/>
+      <w:r>
+        <w:rPr>
+          <w:lang w:val="fr-BE"/>
+        </w:rPr>
+        <w:t>CalendrierTableModel</w:t>
+      </w:r>
+      <w:proofErr w:type="spellEnd"/>
+      <w:r>
+        <w:rPr>
+          <w:lang w:val="fr-BE"/>
+        </w:rPr>
+        <w:t xml:space="preserve">, </w:t>
+      </w:r>
+      <w:proofErr w:type="spellStart"/>
+      <w:r>
+        <w:rPr>
+          <w:lang w:val="fr-BE"/>
+        </w:rPr>
+        <w:t>CotisationTableModel</w:t>
+      </w:r>
+      <w:proofErr w:type="spellEnd"/>
+      <w:r>
+        <w:rPr>
+          <w:lang w:val="fr-BE"/>
+        </w:rPr>
+        <w:t xml:space="preserve">, </w:t>
+      </w:r>
+      <w:proofErr w:type="spellStart"/>
+      <w:r>
+        <w:rPr>
+          <w:lang w:val="fr-BE"/>
+        </w:rPr>
+        <w:t>CategorieTableModel</w:t>
+      </w:r>
+      <w:proofErr w:type="spellEnd"/>
+      <w:r>
+        <w:rPr>
+          <w:lang w:val="fr-BE"/>
+        </w:rPr>
+        <w:t>)</w:t>
+      </w:r>
+    </w:p>
+    <w:p>
+      <w:pPr>
+        <w:rPr>
+          <w:lang w:val="fr-BE"/>
+        </w:rPr>
+      </w:pPr>
+      <w:bookmarkStart w:id="1" w:name="_GoBack"/>
+      <w:bookmarkEnd w:id="1"/>
+      <w:r>
+        <w:rPr>
+          <w:lang w:val="fr-BE"/>
+        </w:rPr>
+        <w:br w:type="page"/>
       </w:r>
     </w:p>
     <w:p>
@@ -864,7 +1592,7 @@
             <w:noProof/>
             <w:lang w:val="fr-FR"/>
           </w:rPr>
-          <w:t>3</w:t>
+          <w:t>6</w:t>
         </w:r>
         <w:r>
           <w:fldChar w:fldCharType="end"/>
@@ -1151,6 +1879,119 @@
     </w:lvl>
   </w:abstractNum>
   <w:abstractNum w:abstractNumId="2" w15:restartNumberingAfterBreak="0">
+    <w:nsid w:val="3E404DFB"/>
+    <w:multiLevelType w:val="hybridMultilevel"/>
+    <w:tmpl w:val="D386552C"/>
+    <w:lvl w:ilvl="0" w:tplc="CAFA4C24">
+      <w:start w:val="1"/>
+      <w:numFmt w:val="bullet"/>
+      <w:lvlText w:val=""/>
+      <w:lvlJc w:val="left"/>
+      <w:pPr>
+        <w:ind w:left="3600" w:hanging="360"/>
+      </w:pPr>
+      <w:rPr>
+        <w:rFonts w:ascii="Symbol" w:hAnsi="Symbol" w:hint="default"/>
+      </w:rPr>
+    </w:lvl>
+    <w:lvl w:ilvl="1" w:tplc="080C0003" w:tentative="1">
+      <w:start w:val="1"/>
+      <w:numFmt w:val="bullet"/>
+      <w:lvlText w:val="o"/>
+      <w:lvlJc w:val="left"/>
+      <w:pPr>
+        <w:ind w:left="4320" w:hanging="360"/>
+      </w:pPr>
+      <w:rPr>
+        <w:rFonts w:ascii="Courier New" w:hAnsi="Courier New" w:cs="Courier New" w:hint="default"/>
+      </w:rPr>
+    </w:lvl>
+    <w:lvl w:ilvl="2" w:tplc="080C0005" w:tentative="1">
+      <w:start w:val="1"/>
+      <w:numFmt w:val="bullet"/>
+      <w:lvlText w:val=""/>
+      <w:lvlJc w:val="left"/>
+      <w:pPr>
+        <w:ind w:left="5040" w:hanging="360"/>
+      </w:pPr>
+      <w:rPr>
+        <w:rFonts w:ascii="Wingdings" w:hAnsi="Wingdings" w:hint="default"/>
+      </w:rPr>
+    </w:lvl>
+    <w:lvl w:ilvl="3" w:tplc="080C0001" w:tentative="1">
+      <w:start w:val="1"/>
+      <w:numFmt w:val="bullet"/>
+      <w:lvlText w:val=""/>
+      <w:lvlJc w:val="left"/>
+      <w:pPr>
+        <w:ind w:left="5760" w:hanging="360"/>
+      </w:pPr>
+      <w:rPr>
+        <w:rFonts w:ascii="Symbol" w:hAnsi="Symbol" w:hint="default"/>
+      </w:rPr>
+    </w:lvl>
+    <w:lvl w:ilvl="4" w:tplc="080C0003" w:tentative="1">
+      <w:start w:val="1"/>
+      <w:numFmt w:val="bullet"/>
+      <w:lvlText w:val="o"/>
+      <w:lvlJc w:val="left"/>
+      <w:pPr>
+        <w:ind w:left="6480" w:hanging="360"/>
+      </w:pPr>
+      <w:rPr>
+        <w:rFonts w:ascii="Courier New" w:hAnsi="Courier New" w:cs="Courier New" w:hint="default"/>
+      </w:rPr>
+    </w:lvl>
+    <w:lvl w:ilvl="5" w:tplc="080C0005" w:tentative="1">
+      <w:start w:val="1"/>
+      <w:numFmt w:val="bullet"/>
+      <w:lvlText w:val=""/>
+      <w:lvlJc w:val="left"/>
+      <w:pPr>
+        <w:ind w:left="7200" w:hanging="360"/>
+      </w:pPr>
+      <w:rPr>
+        <w:rFonts w:ascii="Wingdings" w:hAnsi="Wingdings" w:hint="default"/>
+      </w:rPr>
+    </w:lvl>
+    <w:lvl w:ilvl="6" w:tplc="080C0001" w:tentative="1">
+      <w:start w:val="1"/>
+      <w:numFmt w:val="bullet"/>
+      <w:lvlText w:val=""/>
+      <w:lvlJc w:val="left"/>
+      <w:pPr>
+        <w:ind w:left="7920" w:hanging="360"/>
+      </w:pPr>
+      <w:rPr>
+        <w:rFonts w:ascii="Symbol" w:hAnsi="Symbol" w:hint="default"/>
+      </w:rPr>
+    </w:lvl>
+    <w:lvl w:ilvl="7" w:tplc="080C0003" w:tentative="1">
+      <w:start w:val="1"/>
+      <w:numFmt w:val="bullet"/>
+      <w:lvlText w:val="o"/>
+      <w:lvlJc w:val="left"/>
+      <w:pPr>
+        <w:ind w:left="8640" w:hanging="360"/>
+      </w:pPr>
+      <w:rPr>
+        <w:rFonts w:ascii="Courier New" w:hAnsi="Courier New" w:cs="Courier New" w:hint="default"/>
+      </w:rPr>
+    </w:lvl>
+    <w:lvl w:ilvl="8" w:tplc="080C0005" w:tentative="1">
+      <w:start w:val="1"/>
+      <w:numFmt w:val="bullet"/>
+      <w:lvlText w:val=""/>
+      <w:lvlJc w:val="left"/>
+      <w:pPr>
+        <w:ind w:left="9360" w:hanging="360"/>
+      </w:pPr>
+      <w:rPr>
+        <w:rFonts w:ascii="Wingdings" w:hAnsi="Wingdings" w:hint="default"/>
+      </w:rPr>
+    </w:lvl>
+  </w:abstractNum>
+  <w:abstractNum w:abstractNumId="3" w15:restartNumberingAfterBreak="0">
     <w:nsid w:val="57DF43D2"/>
     <w:multiLevelType w:val="hybridMultilevel"/>
     <w:tmpl w:val="27DA2FA0"/>
@@ -1263,7 +2104,7 @@
       </w:rPr>
     </w:lvl>
   </w:abstractNum>
-  <w:abstractNum w:abstractNumId="3" w15:restartNumberingAfterBreak="0">
+  <w:abstractNum w:abstractNumId="4" w15:restartNumberingAfterBreak="0">
     <w:nsid w:val="5A912B1C"/>
     <w:multiLevelType w:val="hybridMultilevel"/>
     <w:tmpl w:val="3E8AA604"/>
@@ -1349,10 +2190,123 @@
       </w:pPr>
     </w:lvl>
   </w:abstractNum>
-  <w:abstractNum w:abstractNumId="4" w15:restartNumberingAfterBreak="0">
+  <w:abstractNum w:abstractNumId="5" w15:restartNumberingAfterBreak="0">
     <w:nsid w:val="6A010151"/>
     <w:multiLevelType w:val="hybridMultilevel"/>
     <w:tmpl w:val="8004C25A"/>
+    <w:lvl w:ilvl="0" w:tplc="CAFA4C24">
+      <w:start w:val="1"/>
+      <w:numFmt w:val="bullet"/>
+      <w:lvlText w:val=""/>
+      <w:lvlJc w:val="left"/>
+      <w:pPr>
+        <w:ind w:left="720" w:hanging="360"/>
+      </w:pPr>
+      <w:rPr>
+        <w:rFonts w:ascii="Symbol" w:hAnsi="Symbol" w:hint="default"/>
+      </w:rPr>
+    </w:lvl>
+    <w:lvl w:ilvl="1" w:tplc="080C0003" w:tentative="1">
+      <w:start w:val="1"/>
+      <w:numFmt w:val="bullet"/>
+      <w:lvlText w:val="o"/>
+      <w:lvlJc w:val="left"/>
+      <w:pPr>
+        <w:ind w:left="1440" w:hanging="360"/>
+      </w:pPr>
+      <w:rPr>
+        <w:rFonts w:ascii="Courier New" w:hAnsi="Courier New" w:cs="Courier New" w:hint="default"/>
+      </w:rPr>
+    </w:lvl>
+    <w:lvl w:ilvl="2" w:tplc="080C0005" w:tentative="1">
+      <w:start w:val="1"/>
+      <w:numFmt w:val="bullet"/>
+      <w:lvlText w:val=""/>
+      <w:lvlJc w:val="left"/>
+      <w:pPr>
+        <w:ind w:left="2160" w:hanging="360"/>
+      </w:pPr>
+      <w:rPr>
+        <w:rFonts w:ascii="Wingdings" w:hAnsi="Wingdings" w:hint="default"/>
+      </w:rPr>
+    </w:lvl>
+    <w:lvl w:ilvl="3" w:tplc="080C0001" w:tentative="1">
+      <w:start w:val="1"/>
+      <w:numFmt w:val="bullet"/>
+      <w:lvlText w:val=""/>
+      <w:lvlJc w:val="left"/>
+      <w:pPr>
+        <w:ind w:left="2880" w:hanging="360"/>
+      </w:pPr>
+      <w:rPr>
+        <w:rFonts w:ascii="Symbol" w:hAnsi="Symbol" w:hint="default"/>
+      </w:rPr>
+    </w:lvl>
+    <w:lvl w:ilvl="4" w:tplc="080C0003" w:tentative="1">
+      <w:start w:val="1"/>
+      <w:numFmt w:val="bullet"/>
+      <w:lvlText w:val="o"/>
+      <w:lvlJc w:val="left"/>
+      <w:pPr>
+        <w:ind w:left="3600" w:hanging="360"/>
+      </w:pPr>
+      <w:rPr>
+        <w:rFonts w:ascii="Courier New" w:hAnsi="Courier New" w:cs="Courier New" w:hint="default"/>
+      </w:rPr>
+    </w:lvl>
+    <w:lvl w:ilvl="5" w:tplc="080C0005" w:tentative="1">
+      <w:start w:val="1"/>
+      <w:numFmt w:val="bullet"/>
+      <w:lvlText w:val=""/>
+      <w:lvlJc w:val="left"/>
+      <w:pPr>
+        <w:ind w:left="4320" w:hanging="360"/>
+      </w:pPr>
+      <w:rPr>
+        <w:rFonts w:ascii="Wingdings" w:hAnsi="Wingdings" w:hint="default"/>
+      </w:rPr>
+    </w:lvl>
+    <w:lvl w:ilvl="6" w:tplc="080C0001" w:tentative="1">
+      <w:start w:val="1"/>
+      <w:numFmt w:val="bullet"/>
+      <w:lvlText w:val=""/>
+      <w:lvlJc w:val="left"/>
+      <w:pPr>
+        <w:ind w:left="5040" w:hanging="360"/>
+      </w:pPr>
+      <w:rPr>
+        <w:rFonts w:ascii="Symbol" w:hAnsi="Symbol" w:hint="default"/>
+      </w:rPr>
+    </w:lvl>
+    <w:lvl w:ilvl="7" w:tplc="080C0003" w:tentative="1">
+      <w:start w:val="1"/>
+      <w:numFmt w:val="bullet"/>
+      <w:lvlText w:val="o"/>
+      <w:lvlJc w:val="left"/>
+      <w:pPr>
+        <w:ind w:left="5760" w:hanging="360"/>
+      </w:pPr>
+      <w:rPr>
+        <w:rFonts w:ascii="Courier New" w:hAnsi="Courier New" w:cs="Courier New" w:hint="default"/>
+      </w:rPr>
+    </w:lvl>
+    <w:lvl w:ilvl="8" w:tplc="080C0005" w:tentative="1">
+      <w:start w:val="1"/>
+      <w:numFmt w:val="bullet"/>
+      <w:lvlText w:val=""/>
+      <w:lvlJc w:val="left"/>
+      <w:pPr>
+        <w:ind w:left="6480" w:hanging="360"/>
+      </w:pPr>
+      <w:rPr>
+        <w:rFonts w:ascii="Wingdings" w:hAnsi="Wingdings" w:hint="default"/>
+      </w:rPr>
+    </w:lvl>
+  </w:abstractNum>
+  <w:abstractNum w:abstractNumId="6" w15:restartNumberingAfterBreak="0">
+    <w:nsid w:val="71E35844"/>
+    <w:multiLevelType w:val="hybridMultilevel"/>
+    <w:tmpl w:val="C1E27FFE"/>
     <w:lvl w:ilvl="0" w:tplc="CAFA4C24">
       <w:start w:val="1"/>
       <w:numFmt w:val="bullet"/>
@@ -1466,16 +2420,22 @@
     <w:abstractNumId w:val="0"/>
   </w:num>
   <w:num w:numId="2">
-    <w:abstractNumId w:val="3"/>
+    <w:abstractNumId w:val="4"/>
   </w:num>
   <w:num w:numId="3">
-    <w:abstractNumId w:val="2"/>
+    <w:abstractNumId w:val="3"/>
   </w:num>
   <w:num w:numId="4">
     <w:abstractNumId w:val="1"/>
   </w:num>
   <w:num w:numId="5">
-    <w:abstractNumId w:val="4"/>
+    <w:abstractNumId w:val="5"/>
+  </w:num>
+  <w:num w:numId="6">
+    <w:abstractNumId w:val="2"/>
+  </w:num>
+  <w:num w:numId="7">
+    <w:abstractNumId w:val="6"/>
   </w:num>
 </w:numbering>
 </file>

</xml_diff>